<commit_message>
add link to zap report to docx report
</commit_message>
<xml_diff>
--- a/report.docx
+++ b/report.docx
@@ -242,8 +242,17 @@
           <w:rFonts w:eastAsia="Times New Roman" w:cs="Times New Roman"/>
           <w:szCs w:val="28"/>
         </w:rPr>
-        <w:t>Сандов Кирилл Алекссевич</w:t>
-      </w:r>
+        <w:t xml:space="preserve">Сандов Кирилл </w:t>
+      </w:r>
+      <w:proofErr w:type="spellStart"/>
+      <w:r>
+        <w:rPr>
+          <w:rFonts w:eastAsia="Times New Roman" w:cs="Times New Roman"/>
+          <w:szCs w:val="28"/>
+        </w:rPr>
+        <w:t>Алекссевич</w:t>
+      </w:r>
+      <w:proofErr w:type="spellEnd"/>
     </w:p>
     <w:p>
       <w:pPr>
@@ -741,9 +750,11 @@
             <w:tcW w:w="1883" w:type="dxa"/>
           </w:tcPr>
           <w:p>
+            <w:proofErr w:type="spellStart"/>
             <w:r>
               <w:t>Tampering</w:t>
             </w:r>
+            <w:proofErr w:type="spellEnd"/>
           </w:p>
         </w:tc>
         <w:tc>
@@ -778,9 +789,11 @@
             <w:tcW w:w="1883" w:type="dxa"/>
           </w:tcPr>
           <w:p>
+            <w:proofErr w:type="spellStart"/>
             <w:r>
               <w:t>Repudiation</w:t>
             </w:r>
+            <w:proofErr w:type="spellEnd"/>
           </w:p>
         </w:tc>
         <w:tc>
@@ -929,15 +942,22 @@
             <w:r>
               <w:t xml:space="preserve">ожно </w:t>
             </w:r>
-            <w:r>
-              <w:t>инъециоровать N</w:t>
-            </w:r>
+            <w:proofErr w:type="spellStart"/>
+            <w:r>
+              <w:t>инъециоровать</w:t>
+            </w:r>
+            <w:proofErr w:type="spellEnd"/>
+            <w:r>
+              <w:t xml:space="preserve"> N</w:t>
+            </w:r>
+            <w:proofErr w:type="spellStart"/>
             <w:r>
               <w:rPr>
                 <w:lang w:val="en-US"/>
               </w:rPr>
               <w:t>oSQL</w:t>
             </w:r>
+            <w:proofErr w:type="spellEnd"/>
             <w:r>
               <w:t xml:space="preserve">-запрос с функцией </w:t>
             </w:r>
@@ -967,9 +987,27 @@
                 <w:lang w:val="en-US"/>
               </w:rPr>
             </w:pPr>
-            <w:r>
-              <w:t>Elevation of Privilege</w:t>
-            </w:r>
+            <w:proofErr w:type="spellStart"/>
+            <w:r>
+              <w:t>Elevation</w:t>
+            </w:r>
+            <w:proofErr w:type="spellEnd"/>
+            <w:r>
+              <w:t xml:space="preserve"> </w:t>
+            </w:r>
+            <w:proofErr w:type="spellStart"/>
+            <w:r>
+              <w:t>of</w:t>
+            </w:r>
+            <w:proofErr w:type="spellEnd"/>
+            <w:r>
+              <w:t xml:space="preserve"> </w:t>
+            </w:r>
+            <w:proofErr w:type="spellStart"/>
+            <w:r>
+              <w:t>Privilege</w:t>
+            </w:r>
+            <w:proofErr w:type="spellEnd"/>
           </w:p>
         </w:tc>
         <w:tc>
@@ -1189,8 +1227,13 @@
               </w:rPr>
             </w:pPr>
             <w:r>
-              <w:t>Предложения по исправленияю</w:t>
-            </w:r>
+              <w:t xml:space="preserve">Предложения по </w:t>
+            </w:r>
+            <w:proofErr w:type="spellStart"/>
+            <w:r>
+              <w:t>исправленияю</w:t>
+            </w:r>
+            <w:proofErr w:type="spellEnd"/>
           </w:p>
         </w:tc>
         <w:tc>
@@ -1558,7 +1601,21 @@
               <w:rPr>
                 <w:lang w:val="en-US"/>
               </w:rPr>
-              <w:t>/rest/products/search?q=</w:t>
+              <w:t>/rest/products/</w:t>
+            </w:r>
+            <w:proofErr w:type="spellStart"/>
+            <w:r>
+              <w:rPr>
+                <w:lang w:val="en-US"/>
+              </w:rPr>
+              <w:t>search?q</w:t>
+            </w:r>
+            <w:proofErr w:type="spellEnd"/>
+            <w:r>
+              <w:rPr>
+                <w:lang w:val="en-US"/>
+              </w:rPr>
+              <w:t>=</w:t>
             </w:r>
             <w:r>
               <w:rPr>
@@ -1686,8 +1743,13 @@
               </w:rPr>
             </w:pPr>
             <w:r>
-              <w:t>Предложения по исправленияю</w:t>
-            </w:r>
+              <w:t xml:space="preserve">Предложения по </w:t>
+            </w:r>
+            <w:proofErr w:type="spellStart"/>
+            <w:r>
+              <w:t>исправленияю</w:t>
+            </w:r>
+            <w:proofErr w:type="spellEnd"/>
           </w:p>
         </w:tc>
         <w:tc>
@@ -1923,7 +1985,23 @@
               <w:t xml:space="preserve">пользователя в запросе </w:t>
             </w:r>
             <w:r>
-              <w:t>/rest/products/</w:t>
+              <w:t>/</w:t>
+            </w:r>
+            <w:proofErr w:type="spellStart"/>
+            <w:r>
+              <w:t>rest</w:t>
+            </w:r>
+            <w:proofErr w:type="spellEnd"/>
+            <w:r>
+              <w:t>/</w:t>
+            </w:r>
+            <w:proofErr w:type="spellStart"/>
+            <w:r>
+              <w:t>products</w:t>
+            </w:r>
+            <w:proofErr w:type="spellEnd"/>
+            <w:r>
+              <w:t>/</w:t>
             </w:r>
             <w:r>
               <w:t>&lt;</w:t>
@@ -1938,8 +2016,13 @@
               <w:t>&gt;</w:t>
             </w:r>
             <w:r>
-              <w:t>/reviews</w:t>
-            </w:r>
+              <w:t>/</w:t>
+            </w:r>
+            <w:proofErr w:type="spellStart"/>
+            <w:r>
+              <w:t>reviews</w:t>
+            </w:r>
+            <w:proofErr w:type="spellEnd"/>
             <w:r>
               <w:t>:</w:t>
             </w:r>
@@ -2080,8 +2163,13 @@
               </w:rPr>
             </w:pPr>
             <w:r>
-              <w:t>Предложения по исправленияю</w:t>
-            </w:r>
+              <w:t xml:space="preserve">Предложения по </w:t>
+            </w:r>
+            <w:proofErr w:type="spellStart"/>
+            <w:r>
+              <w:t>исправленияю</w:t>
+            </w:r>
+            <w:proofErr w:type="spellEnd"/>
           </w:p>
         </w:tc>
         <w:tc>
@@ -2396,12 +2484,14 @@
             <w:r>
               <w:t>r</w:t>
             </w:r>
+            <w:proofErr w:type="spellStart"/>
             <w:r>
               <w:rPr>
                 <w:lang w:val="en-US"/>
               </w:rPr>
               <w:t>est</w:t>
             </w:r>
+            <w:proofErr w:type="spellEnd"/>
             <w:r>
               <w:t>/</w:t>
             </w:r>
@@ -2475,7 +2565,15 @@
               <w:t xml:space="preserve"> </w:t>
             </w:r>
             <w:r>
-              <w:t>(Medium)</w:t>
+              <w:t>(</w:t>
+            </w:r>
+            <w:proofErr w:type="spellStart"/>
+            <w:r>
+              <w:t>Medium</w:t>
+            </w:r>
+            <w:proofErr w:type="spellEnd"/>
+            <w:r>
+              <w:t>)</w:t>
             </w:r>
           </w:p>
         </w:tc>
@@ -2533,8 +2631,13 @@
               </w:rPr>
             </w:pPr>
             <w:r>
-              <w:t>Предложения по исправленияю</w:t>
-            </w:r>
+              <w:t xml:space="preserve">Предложения по </w:t>
+            </w:r>
+            <w:proofErr w:type="spellStart"/>
+            <w:r>
+              <w:t>исправленияю</w:t>
+            </w:r>
+            <w:proofErr w:type="spellEnd"/>
           </w:p>
         </w:tc>
         <w:tc>
@@ -2809,12 +2912,14 @@
             <w:r>
               <w:t>r</w:t>
             </w:r>
+            <w:proofErr w:type="spellStart"/>
             <w:r>
               <w:rPr>
                 <w:lang w:val="en-US"/>
               </w:rPr>
               <w:t>est</w:t>
             </w:r>
+            <w:proofErr w:type="spellEnd"/>
             <w:r>
               <w:t>/</w:t>
             </w:r>
@@ -2949,8 +3054,13 @@
               </w:rPr>
             </w:pPr>
             <w:r>
-              <w:t>Предложения по исправленияю</w:t>
-            </w:r>
+              <w:t xml:space="preserve">Предложения по </w:t>
+            </w:r>
+            <w:proofErr w:type="spellStart"/>
+            <w:r>
+              <w:t>исправленияю</w:t>
+            </w:r>
+            <w:proofErr w:type="spellEnd"/>
           </w:p>
         </w:tc>
         <w:tc>
@@ -2962,8 +3072,13 @@
               <w:t xml:space="preserve">Нужно задать </w:t>
             </w:r>
             <w:r>
-              <w:t>для эндпоинта</w:t>
-            </w:r>
+              <w:t xml:space="preserve">для </w:t>
+            </w:r>
+            <w:proofErr w:type="spellStart"/>
+            <w:r>
+              <w:t>эндпоинта</w:t>
+            </w:r>
+            <w:proofErr w:type="spellEnd"/>
             <w:r>
               <w:t xml:space="preserve"> </w:t>
             </w:r>
@@ -2986,29 +3101,47 @@
               <w:t xml:space="preserve"> </w:t>
             </w:r>
             <w:r>
-              <w:t>в ней, проверяя его валидность. А также сделать отдельный эндпоинт для изменения роли пользователей, который доступен только для других администраторов</w:t>
+              <w:t xml:space="preserve">в ней, проверяя его валидность. А также сделать отдельный </w:t>
+            </w:r>
+            <w:proofErr w:type="spellStart"/>
+            <w:r>
+              <w:t>эндпоинт</w:t>
+            </w:r>
+            <w:proofErr w:type="spellEnd"/>
+            <w:r>
+              <w:t xml:space="preserve"> для изменения роли пользователей, который доступен только для других администраторов</w:t>
             </w:r>
           </w:p>
         </w:tc>
       </w:tr>
     </w:tbl>
     <w:p/>
+    <w:p>
+      <w:r>
+        <w:t>Скриншоты</w:t>
+      </w:r>
+      <w:r>
+        <w:rPr>
+          <w:lang w:val="en-US"/>
+        </w:rPr>
+        <w:t>:</w:t>
+      </w:r>
+    </w:p>
     <w:p/>
     <w:p>
       <w:pPr>
         <w:rPr>
+          <w:noProof/>
+        </w:rPr>
+      </w:pPr>
+      <w:r>
+        <w:rPr>
           <w:lang w:val="en-US"/>
         </w:rPr>
-      </w:pPr>
-      <w:r>
-        <w:rPr>
-          <w:lang w:val="en-US"/>
-        </w:rPr>
-        <w:lastRenderedPageBreak/>
         <w:drawing>
-          <wp:inline distT="0" distB="0" distL="0" distR="0" wp14:anchorId="708B4508" wp14:editId="489E9175">
-            <wp:extent cx="5760085" cy="5339715"/>
-            <wp:effectExtent l="0" t="0" r="0" b="0"/>
+          <wp:inline distT="0" distB="0" distL="0" distR="0" wp14:anchorId="708B4508" wp14:editId="6A097414">
+            <wp:extent cx="2627586" cy="2435826"/>
+            <wp:effectExtent l="0" t="0" r="1905" b="3175"/>
             <wp:docPr id="643237021" name="Рисунок 1"/>
             <wp:cNvGraphicFramePr>
               <a:graphicFrameLocks xmlns:a="http://schemas.openxmlformats.org/drawingml/2006/main" noChangeAspect="1"/>
@@ -3029,7 +3162,7 @@
                   <pic:spPr>
                     <a:xfrm>
                       <a:off x="0" y="0"/>
-                      <a:ext cx="5760085" cy="5339715"/>
+                      <a:ext cx="2640785" cy="2448062"/>
                     </a:xfrm>
                     <a:prstGeom prst="rect">
                       <a:avLst/>
@@ -3041,11 +3174,300 @@
           </wp:inline>
         </w:drawing>
       </w:r>
+      <w:r>
+        <w:rPr>
+          <w:noProof/>
+        </w:rPr>
+        <w:t xml:space="preserve"> </w:t>
+      </w:r>
+      <w:r>
+        <w:rPr>
+          <w:lang w:val="en-US"/>
+        </w:rPr>
+        <w:drawing>
+          <wp:inline distT="0" distB="0" distL="0" distR="0" wp14:anchorId="088BBFB8" wp14:editId="78C7CDDE">
+            <wp:extent cx="2953406" cy="2029796"/>
+            <wp:effectExtent l="0" t="0" r="0" b="8890"/>
+            <wp:docPr id="1962045259" name="Рисунок 1"/>
+            <wp:cNvGraphicFramePr>
+              <a:graphicFrameLocks xmlns:a="http://schemas.openxmlformats.org/drawingml/2006/main" noChangeAspect="1"/>
+            </wp:cNvGraphicFramePr>
+            <a:graphic xmlns:a="http://schemas.openxmlformats.org/drawingml/2006/main">
+              <a:graphicData uri="http://schemas.openxmlformats.org/drawingml/2006/picture">
+                <pic:pic xmlns:pic="http://schemas.openxmlformats.org/drawingml/2006/picture">
+                  <pic:nvPicPr>
+                    <pic:cNvPr id="1962045259" name=""/>
+                    <pic:cNvPicPr/>
+                  </pic:nvPicPr>
+                  <pic:blipFill>
+                    <a:blip r:embed="rId21"/>
+                    <a:stretch>
+                      <a:fillRect/>
+                    </a:stretch>
+                  </pic:blipFill>
+                  <pic:spPr>
+                    <a:xfrm>
+                      <a:off x="0" y="0"/>
+                      <a:ext cx="2963735" cy="2036895"/>
+                    </a:xfrm>
+                    <a:prstGeom prst="rect">
+                      <a:avLst/>
+                    </a:prstGeom>
+                  </pic:spPr>
+                </pic:pic>
+              </a:graphicData>
+            </a:graphic>
+          </wp:inline>
+        </w:drawing>
+      </w:r>
+    </w:p>
+    <w:p>
+      <w:r>
+        <w:rPr>
+          <w:noProof/>
+        </w:rPr>
+        <w:lastRenderedPageBreak/>
+        <w:drawing>
+          <wp:inline distT="0" distB="0" distL="0" distR="0" wp14:anchorId="1FC701DD" wp14:editId="7B9CC0C6">
+            <wp:extent cx="5760085" cy="605790"/>
+            <wp:effectExtent l="0" t="0" r="0" b="3810"/>
+            <wp:docPr id="624598134" name="Рисунок 3" descr="You successfully solved a challenge: Admin Registration (Register as a user with administrator privileges.) X "/>
+            <wp:cNvGraphicFramePr>
+              <a:graphicFrameLocks xmlns:a="http://schemas.openxmlformats.org/drawingml/2006/main" noChangeAspect="1"/>
+            </wp:cNvGraphicFramePr>
+            <a:graphic xmlns:a="http://schemas.openxmlformats.org/drawingml/2006/main">
+              <a:graphicData uri="http://schemas.openxmlformats.org/drawingml/2006/picture">
+                <pic:pic xmlns:pic="http://schemas.openxmlformats.org/drawingml/2006/picture">
+                  <pic:nvPicPr>
+                    <pic:cNvPr id="0" name="Picture 3" descr="You successfully solved a challenge: Admin Registration (Register as a user with administrator privileges.) X "/>
+                    <pic:cNvPicPr>
+                      <a:picLocks noChangeAspect="1" noChangeArrowheads="1"/>
+                    </pic:cNvPicPr>
+                  </pic:nvPicPr>
+                  <pic:blipFill>
+                    <a:blip r:embed="rId22">
+                      <a:extLst>
+                        <a:ext uri="{28A0092B-C50C-407E-A947-70E740481C1C}">
+                          <a14:useLocalDpi xmlns:a14="http://schemas.microsoft.com/office/drawing/2010/main" val="0"/>
+                        </a:ext>
+                      </a:extLst>
+                    </a:blip>
+                    <a:srcRect/>
+                    <a:stretch>
+                      <a:fillRect/>
+                    </a:stretch>
+                  </pic:blipFill>
+                  <pic:spPr bwMode="auto">
+                    <a:xfrm>
+                      <a:off x="0" y="0"/>
+                      <a:ext cx="5760085" cy="605790"/>
+                    </a:xfrm>
+                    <a:prstGeom prst="rect">
+                      <a:avLst/>
+                    </a:prstGeom>
+                    <a:noFill/>
+                    <a:ln>
+                      <a:noFill/>
+                    </a:ln>
+                  </pic:spPr>
+                </pic:pic>
+              </a:graphicData>
+            </a:graphic>
+          </wp:inline>
+        </w:drawing>
+      </w:r>
+    </w:p>
+    <w:p>
+      <w:pPr>
+        <w:pStyle w:val="2"/>
+      </w:pPr>
+      <w:r>
+        <w:t>Рекомендации по устранению рисков</w:t>
+      </w:r>
+    </w:p>
+    <w:p/>
+    <w:p>
+      <w:pPr>
+        <w:pStyle w:val="af0"/>
+        <w:numPr>
+          <w:ilvl w:val="0"/>
+          <w:numId w:val="14"/>
+        </w:numPr>
+      </w:pPr>
+      <w:r>
+        <w:t>Нужно ко всем запросам добавить соответствующие заголовки</w:t>
+      </w:r>
+      <w:r>
+        <w:t xml:space="preserve"> </w:t>
+      </w:r>
+      <w:r>
+        <w:rPr>
+          <w:lang w:val="en-US"/>
+        </w:rPr>
+        <w:t>CSP</w:t>
+      </w:r>
+      <w:r>
+        <w:t xml:space="preserve"> </w:t>
+      </w:r>
+      <w:r>
+        <w:t xml:space="preserve">и </w:t>
+      </w:r>
+      <w:r>
+        <w:rPr>
+          <w:lang w:val="en-US"/>
+        </w:rPr>
+        <w:t>CORS</w:t>
+      </w:r>
+    </w:p>
+    <w:p>
+      <w:pPr>
+        <w:pStyle w:val="af0"/>
+        <w:numPr>
+          <w:ilvl w:val="0"/>
+          <w:numId w:val="14"/>
+        </w:numPr>
+      </w:pPr>
+      <w:r>
+        <w:t xml:space="preserve">Нужно включить в </w:t>
+      </w:r>
+      <w:r>
+        <w:rPr>
+          <w:lang w:val="en-US"/>
+        </w:rPr>
+        <w:t>ORM</w:t>
+      </w:r>
+      <w:r>
+        <w:t xml:space="preserve">-фреймворке автоматическую подготовку </w:t>
+      </w:r>
+      <w:r>
+        <w:rPr>
+          <w:lang w:val="en-US"/>
+        </w:rPr>
+        <w:t>SQL</w:t>
+      </w:r>
+      <w:r>
+        <w:t>-запросов, либо вручную подготавливать их в коде</w:t>
+      </w:r>
+    </w:p>
+    <w:p>
+      <w:pPr>
+        <w:pStyle w:val="af0"/>
+        <w:numPr>
+          <w:ilvl w:val="0"/>
+          <w:numId w:val="14"/>
+        </w:numPr>
+      </w:pPr>
+      <w:r>
+        <w:t xml:space="preserve">Нужно проверять как сущности, так и </w:t>
+      </w:r>
+      <w:proofErr w:type="spellStart"/>
+      <w:r>
+        <w:t>эндпоинты</w:t>
+      </w:r>
+      <w:proofErr w:type="spellEnd"/>
+      <w:r>
+        <w:t>, на возможность использования конкретным пользователем, чтобы избежать ситуаций с просмотром чужого контента</w:t>
+      </w:r>
+    </w:p>
+    <w:p>
+      <w:pPr>
+        <w:pStyle w:val="af0"/>
+        <w:numPr>
+          <w:ilvl w:val="0"/>
+          <w:numId w:val="14"/>
+        </w:numPr>
+      </w:pPr>
+      <w:r>
+        <w:t xml:space="preserve">Использовать </w:t>
+      </w:r>
+      <w:r>
+        <w:rPr>
+          <w:lang w:val="en-US"/>
+        </w:rPr>
+        <w:t>DAST</w:t>
+      </w:r>
+      <w:r>
+        <w:t>/</w:t>
+      </w:r>
+      <w:r>
+        <w:rPr>
+          <w:lang w:val="en-US"/>
+        </w:rPr>
+        <w:t>SAST</w:t>
+      </w:r>
+      <w:r>
+        <w:t>-утилиты для проверки безопасности, они бы помогли выявить данные дыры</w:t>
+      </w:r>
+    </w:p>
+    <w:p>
+      <w:pPr>
+        <w:pStyle w:val="af0"/>
+        <w:numPr>
+          <w:ilvl w:val="0"/>
+          <w:numId w:val="14"/>
+        </w:numPr>
+      </w:pPr>
+      <w:r>
+        <w:t>Верно настроить БД так, чтобы долгие запросы не влияли на её доступность</w:t>
+      </w:r>
+    </w:p>
+    <w:p>
+      <w:pPr>
+        <w:rPr>
+          <w:lang w:val="en-US"/>
+        </w:rPr>
+      </w:pPr>
+    </w:p>
+    <w:p>
+      <w:pPr>
+        <w:pStyle w:val="2"/>
+        <w:rPr>
+          <w:lang w:val="en-US"/>
+        </w:rPr>
+      </w:pPr>
+      <w:r>
+        <w:t xml:space="preserve">Отчёт </w:t>
+      </w:r>
+      <w:r>
+        <w:rPr>
+          <w:lang w:val="en-US"/>
+        </w:rPr>
+        <w:t>ZAP</w:t>
+      </w:r>
+    </w:p>
+    <w:p>
+      <w:pPr>
+        <w:rPr>
+          <w:lang w:val="en-US"/>
+        </w:rPr>
+      </w:pPr>
+    </w:p>
+    <w:p>
+      <w:pPr>
+        <w:rPr>
+          <w:lang w:val="en-US"/>
+        </w:rPr>
+      </w:pPr>
+      <w:hyperlink r:id="rId23" w:history="1">
+        <w:r>
+          <w:rPr>
+            <w:rStyle w:val="a4"/>
+            <w:lang w:val="en-US"/>
+          </w:rPr>
+          <w:t>https://github.com/amphyxs/infosec-lab-3/blob/main/zap-report.pdf</w:t>
+        </w:r>
+      </w:hyperlink>
+      <w:r>
+        <w:rPr>
+          <w:lang w:val="en-US"/>
+        </w:rPr>
+        <w:t xml:space="preserve"> </w:t>
+      </w:r>
     </w:p>
     <w:sectPr>
-      <w:footerReference w:type="default" r:id="rId21"/>
-      <w:headerReference w:type="first" r:id="rId22"/>
-      <w:footerReference w:type="first" r:id="rId23"/>
+      <w:footerReference w:type="default" r:id="rId24"/>
+      <w:headerReference w:type="first" r:id="rId25"/>
+      <w:footerReference w:type="first" r:id="rId26"/>
       <w:pgSz w:w="11906" w:h="16838"/>
       <w:pgMar w:top="567" w:right="1134" w:bottom="567" w:left="1701" w:header="720" w:footer="720" w:gutter="0"/>
       <w:cols w:space="720"/>
@@ -3301,6 +3723,155 @@
 <file path=word/numbering.xml><?xml version="1.0" encoding="utf-8"?>
 <w:numbering xmlns:wpc="http://schemas.microsoft.com/office/word/2010/wordprocessingCanvas" xmlns:cx="http://schemas.microsoft.com/office/drawing/2014/chartex" xmlns:cx1="http://schemas.microsoft.com/office/drawing/2015/9/8/chartex" xmlns:cx2="http://schemas.microsoft.com/office/drawing/2015/10/21/chartex" xmlns:cx3="http://schemas.microsoft.com/office/drawing/2016/5/9/chartex" xmlns:cx4="http://schemas.microsoft.com/office/drawing/2016/5/10/chartex" xmlns:cx5="http://schemas.microsoft.com/office/drawing/2016/5/11/chartex" xmlns:cx6="http://schemas.microsoft.com/office/drawing/2016/5/12/chartex" xmlns:cx7="http://schemas.microsoft.com/office/drawing/2016/5/13/chartex" xmlns:cx8="http://schemas.microsoft.com/office/drawing/2016/5/14/chartex" xmlns:mc="http://schemas.openxmlformats.org/markup-compatibility/2006" xmlns:aink="http://schemas.microsoft.com/office/drawing/2016/ink" xmlns:am3d="http://schemas.microsoft.com/office/drawing/2017/model3d" xmlns:o="urn:schemas-microsoft-com:office:office" xmlns:oel="http://schemas.microsoft.com/office/2019/extlst" xmlns:r="http://schemas.openxmlformats.org/officeDocument/2006/relationships" xmlns:m="http://schemas.openxmlformats.org/officeDocument/2006/math" xmlns:v="urn:schemas-microsoft-com:vml" xmlns:wp14="http://schemas.microsoft.com/office/word/2010/wordprocessingDrawing" xmlns:wp="http://schemas.openxmlformats.org/drawingml/2006/wordprocessingDrawing" xmlns:w10="urn:schemas-microsoft-com:office:word" xmlns:w="http://schemas.openxmlformats.org/wordprocessingml/2006/main" xmlns:w14="http://schemas.microsoft.com/office/word/2010/wordml" xmlns:w15="http://schemas.microsoft.com/office/word/2012/wordml" xmlns:w16cex="http://schemas.microsoft.com/office/word/2018/wordml/cex" xmlns:w16cid="http://schemas.microsoft.com/office/word/2016/wordml/cid" xmlns:w16="http://schemas.microsoft.com/office/word/2018/wordml" xmlns:w16du="http://schemas.microsoft.com/office/word/2023/wordml/word16du" xmlns:w16sdtdh="http://schemas.microsoft.com/office/word/2020/wordml/sdtdatahash" xmlns:w16sdtfl="http://schemas.microsoft.com/office/word/2024/wordml/sdtformatlock" xmlns:w16se="http://schemas.microsoft.com/office/word/2015/wordml/symex" xmlns:wpg="http://schemas.microsoft.com/office/word/2010/wordprocessingGroup" xmlns:wpi="http://schemas.microsoft.com/office/word/2010/wordprocessingInk" xmlns:wne="http://schemas.microsoft.com/office/word/2006/wordml" xmlns:wps="http://schemas.microsoft.com/office/word/2010/wordprocessingShape" mc:Ignorable="w14 w15 w16se w16cid w16 w16cex w16sdtdh w16sdtfl w16du wp14">
   <w:abstractNum w:abstractNumId="0" w15:restartNumberingAfterBreak="0">
+    <w:nsid w:val="00642C69"/>
+    <w:multiLevelType w:val="multilevel"/>
+    <w:tmpl w:val="DD8ABC2E"/>
+    <w:lvl w:ilvl="0">
+      <w:start w:val="1"/>
+      <w:numFmt w:val="bullet"/>
+      <w:lvlText w:val=""/>
+      <w:lvlJc w:val="left"/>
+      <w:pPr>
+        <w:tabs>
+          <w:tab w:val="num" w:pos="720"/>
+        </w:tabs>
+        <w:ind w:left="720" w:hanging="360"/>
+      </w:pPr>
+      <w:rPr>
+        <w:rFonts w:ascii="Wingdings" w:hAnsi="Wingdings" w:hint="default"/>
+        <w:sz w:val="20"/>
+      </w:rPr>
+    </w:lvl>
+    <w:lvl w:ilvl="1">
+      <w:start w:val="1"/>
+      <w:numFmt w:val="bullet"/>
+      <w:lvlText w:val=""/>
+      <w:lvlJc w:val="left"/>
+      <w:pPr>
+        <w:tabs>
+          <w:tab w:val="num" w:pos="1440"/>
+        </w:tabs>
+        <w:ind w:left="1440" w:hanging="360"/>
+      </w:pPr>
+      <w:rPr>
+        <w:rFonts w:ascii="Wingdings" w:hAnsi="Wingdings" w:hint="default"/>
+        <w:sz w:val="20"/>
+      </w:rPr>
+    </w:lvl>
+    <w:lvl w:ilvl="2" w:tentative="1">
+      <w:start w:val="1"/>
+      <w:numFmt w:val="bullet"/>
+      <w:lvlText w:val=""/>
+      <w:lvlJc w:val="left"/>
+      <w:pPr>
+        <w:tabs>
+          <w:tab w:val="num" w:pos="2160"/>
+        </w:tabs>
+        <w:ind w:left="2160" w:hanging="360"/>
+      </w:pPr>
+      <w:rPr>
+        <w:rFonts w:ascii="Wingdings" w:hAnsi="Wingdings" w:hint="default"/>
+        <w:sz w:val="20"/>
+      </w:rPr>
+    </w:lvl>
+    <w:lvl w:ilvl="3" w:tentative="1">
+      <w:start w:val="1"/>
+      <w:numFmt w:val="bullet"/>
+      <w:lvlText w:val=""/>
+      <w:lvlJc w:val="left"/>
+      <w:pPr>
+        <w:tabs>
+          <w:tab w:val="num" w:pos="2880"/>
+        </w:tabs>
+        <w:ind w:left="2880" w:hanging="360"/>
+      </w:pPr>
+      <w:rPr>
+        <w:rFonts w:ascii="Wingdings" w:hAnsi="Wingdings" w:hint="default"/>
+        <w:sz w:val="20"/>
+      </w:rPr>
+    </w:lvl>
+    <w:lvl w:ilvl="4" w:tentative="1">
+      <w:start w:val="1"/>
+      <w:numFmt w:val="bullet"/>
+      <w:lvlText w:val=""/>
+      <w:lvlJc w:val="left"/>
+      <w:pPr>
+        <w:tabs>
+          <w:tab w:val="num" w:pos="3600"/>
+        </w:tabs>
+        <w:ind w:left="3600" w:hanging="360"/>
+      </w:pPr>
+      <w:rPr>
+        <w:rFonts w:ascii="Wingdings" w:hAnsi="Wingdings" w:hint="default"/>
+        <w:sz w:val="20"/>
+      </w:rPr>
+    </w:lvl>
+    <w:lvl w:ilvl="5" w:tentative="1">
+      <w:start w:val="1"/>
+      <w:numFmt w:val="bullet"/>
+      <w:lvlText w:val=""/>
+      <w:lvlJc w:val="left"/>
+      <w:pPr>
+        <w:tabs>
+          <w:tab w:val="num" w:pos="4320"/>
+        </w:tabs>
+        <w:ind w:left="4320" w:hanging="360"/>
+      </w:pPr>
+      <w:rPr>
+        <w:rFonts w:ascii="Wingdings" w:hAnsi="Wingdings" w:hint="default"/>
+        <w:sz w:val="20"/>
+      </w:rPr>
+    </w:lvl>
+    <w:lvl w:ilvl="6" w:tentative="1">
+      <w:start w:val="1"/>
+      <w:numFmt w:val="bullet"/>
+      <w:lvlText w:val=""/>
+      <w:lvlJc w:val="left"/>
+      <w:pPr>
+        <w:tabs>
+          <w:tab w:val="num" w:pos="5040"/>
+        </w:tabs>
+        <w:ind w:left="5040" w:hanging="360"/>
+      </w:pPr>
+      <w:rPr>
+        <w:rFonts w:ascii="Wingdings" w:hAnsi="Wingdings" w:hint="default"/>
+        <w:sz w:val="20"/>
+      </w:rPr>
+    </w:lvl>
+    <w:lvl w:ilvl="7" w:tentative="1">
+      <w:start w:val="1"/>
+      <w:numFmt w:val="bullet"/>
+      <w:lvlText w:val=""/>
+      <w:lvlJc w:val="left"/>
+      <w:pPr>
+        <w:tabs>
+          <w:tab w:val="num" w:pos="5760"/>
+        </w:tabs>
+        <w:ind w:left="5760" w:hanging="360"/>
+      </w:pPr>
+      <w:rPr>
+        <w:rFonts w:ascii="Wingdings" w:hAnsi="Wingdings" w:hint="default"/>
+        <w:sz w:val="20"/>
+      </w:rPr>
+    </w:lvl>
+    <w:lvl w:ilvl="8" w:tentative="1">
+      <w:start w:val="1"/>
+      <w:numFmt w:val="bullet"/>
+      <w:lvlText w:val=""/>
+      <w:lvlJc w:val="left"/>
+      <w:pPr>
+        <w:tabs>
+          <w:tab w:val="num" w:pos="6480"/>
+        </w:tabs>
+        <w:ind w:left="6480" w:hanging="360"/>
+      </w:pPr>
+      <w:rPr>
+        <w:rFonts w:ascii="Wingdings" w:hAnsi="Wingdings" w:hint="default"/>
+        <w:sz w:val="20"/>
+      </w:rPr>
+    </w:lvl>
+  </w:abstractNum>
+  <w:abstractNum w:abstractNumId="1" w15:restartNumberingAfterBreak="0">
     <w:nsid w:val="01BA7972"/>
     <w:multiLevelType w:val="multilevel"/>
     <w:tmpl w:val="B7DE3A50"/>
@@ -3413,7 +3984,7 @@
       </w:pPr>
     </w:lvl>
   </w:abstractNum>
-  <w:abstractNum w:abstractNumId="1" w15:restartNumberingAfterBreak="0">
+  <w:abstractNum w:abstractNumId="2" w15:restartNumberingAfterBreak="0">
     <w:nsid w:val="03FD2226"/>
     <w:multiLevelType w:val="multilevel"/>
     <w:tmpl w:val="6E88BF36"/>
@@ -3526,7 +4097,7 @@
       </w:pPr>
     </w:lvl>
   </w:abstractNum>
-  <w:abstractNum w:abstractNumId="2" w15:restartNumberingAfterBreak="0">
+  <w:abstractNum w:abstractNumId="3" w15:restartNumberingAfterBreak="0">
     <w:nsid w:val="09176D32"/>
     <w:multiLevelType w:val="multilevel"/>
     <w:tmpl w:val="BE5ED5B6"/>
@@ -3639,7 +4210,124 @@
       </w:pPr>
     </w:lvl>
   </w:abstractNum>
-  <w:abstractNum w:abstractNumId="3" w15:restartNumberingAfterBreak="0">
+  <w:abstractNum w:abstractNumId="4" w15:restartNumberingAfterBreak="0">
+    <w:nsid w:val="0AE94C83"/>
+    <w:multiLevelType w:val="multilevel"/>
+    <w:tmpl w:val="28F0D524"/>
+    <w:lvl w:ilvl="0">
+      <w:start w:val="1"/>
+      <w:numFmt w:val="decimal"/>
+      <w:lvlText w:val="%1."/>
+      <w:lvlJc w:val="left"/>
+      <w:pPr>
+        <w:tabs>
+          <w:tab w:val="num" w:pos="720"/>
+        </w:tabs>
+        <w:ind w:left="720" w:hanging="360"/>
+      </w:pPr>
+    </w:lvl>
+    <w:lvl w:ilvl="1">
+      <w:start w:val="1"/>
+      <w:numFmt w:val="decimal"/>
+      <w:lvlText w:val="%2."/>
+      <w:lvlJc w:val="left"/>
+      <w:pPr>
+        <w:tabs>
+          <w:tab w:val="num" w:pos="1440"/>
+        </w:tabs>
+        <w:ind w:left="1440" w:hanging="360"/>
+      </w:pPr>
+    </w:lvl>
+    <w:lvl w:ilvl="2">
+      <w:start w:val="1"/>
+      <w:numFmt w:val="decimal"/>
+      <w:lvlText w:val="%3."/>
+      <w:lvlJc w:val="left"/>
+      <w:pPr>
+        <w:tabs>
+          <w:tab w:val="num" w:pos="2160"/>
+        </w:tabs>
+        <w:ind w:left="2160" w:hanging="360"/>
+      </w:pPr>
+    </w:lvl>
+    <w:lvl w:ilvl="3">
+      <w:start w:val="1"/>
+      <w:numFmt w:val="decimal"/>
+      <w:lvlText w:val="%4."/>
+      <w:lvlJc w:val="left"/>
+      <w:pPr>
+        <w:tabs>
+          <w:tab w:val="num" w:pos="2880"/>
+        </w:tabs>
+        <w:ind w:left="2880" w:hanging="360"/>
+      </w:pPr>
+    </w:lvl>
+    <w:lvl w:ilvl="4">
+      <w:start w:val="1"/>
+      <w:numFmt w:val="bullet"/>
+      <w:lvlText w:val=""/>
+      <w:lvlJc w:val="left"/>
+      <w:pPr>
+        <w:tabs>
+          <w:tab w:val="num" w:pos="3600"/>
+        </w:tabs>
+        <w:ind w:left="3600" w:hanging="360"/>
+      </w:pPr>
+      <w:rPr>
+        <w:rFonts w:ascii="Wingdings" w:hAnsi="Wingdings" w:hint="default"/>
+        <w:sz w:val="20"/>
+      </w:rPr>
+    </w:lvl>
+    <w:lvl w:ilvl="5" w:tentative="1">
+      <w:start w:val="1"/>
+      <w:numFmt w:val="decimal"/>
+      <w:lvlText w:val="%6."/>
+      <w:lvlJc w:val="left"/>
+      <w:pPr>
+        <w:tabs>
+          <w:tab w:val="num" w:pos="4320"/>
+        </w:tabs>
+        <w:ind w:left="4320" w:hanging="360"/>
+      </w:pPr>
+    </w:lvl>
+    <w:lvl w:ilvl="6" w:tentative="1">
+      <w:start w:val="1"/>
+      <w:numFmt w:val="decimal"/>
+      <w:lvlText w:val="%7."/>
+      <w:lvlJc w:val="left"/>
+      <w:pPr>
+        <w:tabs>
+          <w:tab w:val="num" w:pos="5040"/>
+        </w:tabs>
+        <w:ind w:left="5040" w:hanging="360"/>
+      </w:pPr>
+    </w:lvl>
+    <w:lvl w:ilvl="7" w:tentative="1">
+      <w:start w:val="1"/>
+      <w:numFmt w:val="decimal"/>
+      <w:lvlText w:val="%8."/>
+      <w:lvlJc w:val="left"/>
+      <w:pPr>
+        <w:tabs>
+          <w:tab w:val="num" w:pos="5760"/>
+        </w:tabs>
+        <w:ind w:left="5760" w:hanging="360"/>
+      </w:pPr>
+    </w:lvl>
+    <w:lvl w:ilvl="8" w:tentative="1">
+      <w:start w:val="1"/>
+      <w:numFmt w:val="decimal"/>
+      <w:lvlText w:val="%9."/>
+      <w:lvlJc w:val="left"/>
+      <w:pPr>
+        <w:tabs>
+          <w:tab w:val="num" w:pos="6480"/>
+        </w:tabs>
+        <w:ind w:left="6480" w:hanging="360"/>
+      </w:pPr>
+    </w:lvl>
+  </w:abstractNum>
+  <w:abstractNum w:abstractNumId="5" w15:restartNumberingAfterBreak="0">
     <w:nsid w:val="0BF56058"/>
     <w:multiLevelType w:val="multilevel"/>
     <w:tmpl w:val="B8DC6D22"/>
@@ -3752,7 +4440,7 @@
       </w:pPr>
     </w:lvl>
   </w:abstractNum>
-  <w:abstractNum w:abstractNumId="4" w15:restartNumberingAfterBreak="0">
+  <w:abstractNum w:abstractNumId="6" w15:restartNumberingAfterBreak="0">
     <w:nsid w:val="110B74DA"/>
     <w:multiLevelType w:val="multilevel"/>
     <w:tmpl w:val="47AABB26"/>
@@ -3865,7 +4553,7 @@
       </w:pPr>
     </w:lvl>
   </w:abstractNum>
-  <w:abstractNum w:abstractNumId="5" w15:restartNumberingAfterBreak="0">
+  <w:abstractNum w:abstractNumId="7" w15:restartNumberingAfterBreak="0">
     <w:nsid w:val="1F6810FC"/>
     <w:multiLevelType w:val="multilevel"/>
     <w:tmpl w:val="AB5EAE78"/>
@@ -3978,7 +4666,7 @@
       </w:pPr>
     </w:lvl>
   </w:abstractNum>
-  <w:abstractNum w:abstractNumId="6" w15:restartNumberingAfterBreak="0">
+  <w:abstractNum w:abstractNumId="8" w15:restartNumberingAfterBreak="0">
     <w:nsid w:val="23496F76"/>
     <w:multiLevelType w:val="hybridMultilevel"/>
     <w:tmpl w:val="FF54EB82"/>
@@ -4091,7 +4779,245 @@
       </w:rPr>
     </w:lvl>
   </w:abstractNum>
-  <w:abstractNum w:abstractNumId="7" w15:restartNumberingAfterBreak="0">
+  <w:abstractNum w:abstractNumId="9" w15:restartNumberingAfterBreak="0">
+    <w:nsid w:val="32216948"/>
+    <w:multiLevelType w:val="hybridMultilevel"/>
+    <w:tmpl w:val="89A29458"/>
+    <w:lvl w:ilvl="0" w:tplc="04190011">
+      <w:start w:val="1"/>
+      <w:numFmt w:val="decimal"/>
+      <w:lvlText w:val="%1)"/>
+      <w:lvlJc w:val="left"/>
+      <w:pPr>
+        <w:ind w:left="720" w:hanging="360"/>
+      </w:pPr>
+      <w:rPr>
+        <w:rFonts w:hint="default"/>
+      </w:rPr>
+    </w:lvl>
+    <w:lvl w:ilvl="1" w:tplc="04190019" w:tentative="1">
+      <w:start w:val="1"/>
+      <w:numFmt w:val="lowerLetter"/>
+      <w:lvlText w:val="%2."/>
+      <w:lvlJc w:val="left"/>
+      <w:pPr>
+        <w:ind w:left="1440" w:hanging="360"/>
+      </w:pPr>
+    </w:lvl>
+    <w:lvl w:ilvl="2" w:tplc="0419001B" w:tentative="1">
+      <w:start w:val="1"/>
+      <w:numFmt w:val="lowerRoman"/>
+      <w:lvlText w:val="%3."/>
+      <w:lvlJc w:val="right"/>
+      <w:pPr>
+        <w:ind w:left="2160" w:hanging="180"/>
+      </w:pPr>
+    </w:lvl>
+    <w:lvl w:ilvl="3" w:tplc="0419000F" w:tentative="1">
+      <w:start w:val="1"/>
+      <w:numFmt w:val="decimal"/>
+      <w:lvlText w:val="%4."/>
+      <w:lvlJc w:val="left"/>
+      <w:pPr>
+        <w:ind w:left="2880" w:hanging="360"/>
+      </w:pPr>
+    </w:lvl>
+    <w:lvl w:ilvl="4" w:tplc="04190019" w:tentative="1">
+      <w:start w:val="1"/>
+      <w:numFmt w:val="lowerLetter"/>
+      <w:lvlText w:val="%5."/>
+      <w:lvlJc w:val="left"/>
+      <w:pPr>
+        <w:ind w:left="3600" w:hanging="360"/>
+      </w:pPr>
+    </w:lvl>
+    <w:lvl w:ilvl="5" w:tplc="0419001B" w:tentative="1">
+      <w:start w:val="1"/>
+      <w:numFmt w:val="lowerRoman"/>
+      <w:lvlText w:val="%6."/>
+      <w:lvlJc w:val="right"/>
+      <w:pPr>
+        <w:ind w:left="4320" w:hanging="180"/>
+      </w:pPr>
+    </w:lvl>
+    <w:lvl w:ilvl="6" w:tplc="0419000F" w:tentative="1">
+      <w:start w:val="1"/>
+      <w:numFmt w:val="decimal"/>
+      <w:lvlText w:val="%7."/>
+      <w:lvlJc w:val="left"/>
+      <w:pPr>
+        <w:ind w:left="5040" w:hanging="360"/>
+      </w:pPr>
+    </w:lvl>
+    <w:lvl w:ilvl="7" w:tplc="04190019" w:tentative="1">
+      <w:start w:val="1"/>
+      <w:numFmt w:val="lowerLetter"/>
+      <w:lvlText w:val="%8."/>
+      <w:lvlJc w:val="left"/>
+      <w:pPr>
+        <w:ind w:left="5760" w:hanging="360"/>
+      </w:pPr>
+    </w:lvl>
+    <w:lvl w:ilvl="8" w:tplc="0419001B" w:tentative="1">
+      <w:start w:val="1"/>
+      <w:numFmt w:val="lowerRoman"/>
+      <w:lvlText w:val="%9."/>
+      <w:lvlJc w:val="right"/>
+      <w:pPr>
+        <w:ind w:left="6480" w:hanging="180"/>
+      </w:pPr>
+    </w:lvl>
+  </w:abstractNum>
+  <w:abstractNum w:abstractNumId="10" w15:restartNumberingAfterBreak="0">
+    <w:nsid w:val="3D5226BA"/>
+    <w:multiLevelType w:val="multilevel"/>
+    <w:tmpl w:val="B352D5E8"/>
+    <w:lvl w:ilvl="0">
+      <w:start w:val="1"/>
+      <w:numFmt w:val="bullet"/>
+      <w:lvlText w:val=""/>
+      <w:lvlJc w:val="left"/>
+      <w:pPr>
+        <w:tabs>
+          <w:tab w:val="num" w:pos="720"/>
+        </w:tabs>
+        <w:ind w:left="720" w:hanging="360"/>
+      </w:pPr>
+      <w:rPr>
+        <w:rFonts w:ascii="Wingdings" w:hAnsi="Wingdings" w:hint="default"/>
+        <w:sz w:val="20"/>
+      </w:rPr>
+    </w:lvl>
+    <w:lvl w:ilvl="1" w:tentative="1">
+      <w:start w:val="1"/>
+      <w:numFmt w:val="bullet"/>
+      <w:lvlText w:val=""/>
+      <w:lvlJc w:val="left"/>
+      <w:pPr>
+        <w:tabs>
+          <w:tab w:val="num" w:pos="1440"/>
+        </w:tabs>
+        <w:ind w:left="1440" w:hanging="360"/>
+      </w:pPr>
+      <w:rPr>
+        <w:rFonts w:ascii="Wingdings" w:hAnsi="Wingdings" w:hint="default"/>
+        <w:sz w:val="20"/>
+      </w:rPr>
+    </w:lvl>
+    <w:lvl w:ilvl="2" w:tentative="1">
+      <w:start w:val="1"/>
+      <w:numFmt w:val="bullet"/>
+      <w:lvlText w:val=""/>
+      <w:lvlJc w:val="left"/>
+      <w:pPr>
+        <w:tabs>
+          <w:tab w:val="num" w:pos="2160"/>
+        </w:tabs>
+        <w:ind w:left="2160" w:hanging="360"/>
+      </w:pPr>
+      <w:rPr>
+        <w:rFonts w:ascii="Wingdings" w:hAnsi="Wingdings" w:hint="default"/>
+        <w:sz w:val="20"/>
+      </w:rPr>
+    </w:lvl>
+    <w:lvl w:ilvl="3" w:tentative="1">
+      <w:start w:val="1"/>
+      <w:numFmt w:val="bullet"/>
+      <w:lvlText w:val=""/>
+      <w:lvlJc w:val="left"/>
+      <w:pPr>
+        <w:tabs>
+          <w:tab w:val="num" w:pos="2880"/>
+        </w:tabs>
+        <w:ind w:left="2880" w:hanging="360"/>
+      </w:pPr>
+      <w:rPr>
+        <w:rFonts w:ascii="Wingdings" w:hAnsi="Wingdings" w:hint="default"/>
+        <w:sz w:val="20"/>
+      </w:rPr>
+    </w:lvl>
+    <w:lvl w:ilvl="4" w:tentative="1">
+      <w:start w:val="1"/>
+      <w:numFmt w:val="bullet"/>
+      <w:lvlText w:val=""/>
+      <w:lvlJc w:val="left"/>
+      <w:pPr>
+        <w:tabs>
+          <w:tab w:val="num" w:pos="3600"/>
+        </w:tabs>
+        <w:ind w:left="3600" w:hanging="360"/>
+      </w:pPr>
+      <w:rPr>
+        <w:rFonts w:ascii="Wingdings" w:hAnsi="Wingdings" w:hint="default"/>
+        <w:sz w:val="20"/>
+      </w:rPr>
+    </w:lvl>
+    <w:lvl w:ilvl="5" w:tentative="1">
+      <w:start w:val="1"/>
+      <w:numFmt w:val="bullet"/>
+      <w:lvlText w:val=""/>
+      <w:lvlJc w:val="left"/>
+      <w:pPr>
+        <w:tabs>
+          <w:tab w:val="num" w:pos="4320"/>
+        </w:tabs>
+        <w:ind w:left="4320" w:hanging="360"/>
+      </w:pPr>
+      <w:rPr>
+        <w:rFonts w:ascii="Wingdings" w:hAnsi="Wingdings" w:hint="default"/>
+        <w:sz w:val="20"/>
+      </w:rPr>
+    </w:lvl>
+    <w:lvl w:ilvl="6" w:tentative="1">
+      <w:start w:val="1"/>
+      <w:numFmt w:val="bullet"/>
+      <w:lvlText w:val=""/>
+      <w:lvlJc w:val="left"/>
+      <w:pPr>
+        <w:tabs>
+          <w:tab w:val="num" w:pos="5040"/>
+        </w:tabs>
+        <w:ind w:left="5040" w:hanging="360"/>
+      </w:pPr>
+      <w:rPr>
+        <w:rFonts w:ascii="Wingdings" w:hAnsi="Wingdings" w:hint="default"/>
+        <w:sz w:val="20"/>
+      </w:rPr>
+    </w:lvl>
+    <w:lvl w:ilvl="7" w:tentative="1">
+      <w:start w:val="1"/>
+      <w:numFmt w:val="bullet"/>
+      <w:lvlText w:val=""/>
+      <w:lvlJc w:val="left"/>
+      <w:pPr>
+        <w:tabs>
+          <w:tab w:val="num" w:pos="5760"/>
+        </w:tabs>
+        <w:ind w:left="5760" w:hanging="360"/>
+      </w:pPr>
+      <w:rPr>
+        <w:rFonts w:ascii="Wingdings" w:hAnsi="Wingdings" w:hint="default"/>
+        <w:sz w:val="20"/>
+      </w:rPr>
+    </w:lvl>
+    <w:lvl w:ilvl="8" w:tentative="1">
+      <w:start w:val="1"/>
+      <w:numFmt w:val="bullet"/>
+      <w:lvlText w:val=""/>
+      <w:lvlJc w:val="left"/>
+      <w:pPr>
+        <w:tabs>
+          <w:tab w:val="num" w:pos="6480"/>
+        </w:tabs>
+        <w:ind w:left="6480" w:hanging="360"/>
+      </w:pPr>
+      <w:rPr>
+        <w:rFonts w:ascii="Wingdings" w:hAnsi="Wingdings" w:hint="default"/>
+        <w:sz w:val="20"/>
+      </w:rPr>
+    </w:lvl>
+  </w:abstractNum>
+  <w:abstractNum w:abstractNumId="11" w15:restartNumberingAfterBreak="0">
     <w:nsid w:val="3E4A6B5B"/>
     <w:multiLevelType w:val="hybridMultilevel"/>
     <w:tmpl w:val="DCB47192"/>
@@ -4204,7 +5130,7 @@
       </w:rPr>
     </w:lvl>
   </w:abstractNum>
-  <w:abstractNum w:abstractNumId="8" w15:restartNumberingAfterBreak="0">
+  <w:abstractNum w:abstractNumId="12" w15:restartNumberingAfterBreak="0">
     <w:nsid w:val="46545484"/>
     <w:multiLevelType w:val="hybridMultilevel"/>
     <w:tmpl w:val="2D509D9A"/>
@@ -4317,7 +5243,7 @@
       </w:rPr>
     </w:lvl>
   </w:abstractNum>
-  <w:abstractNum w:abstractNumId="9" w15:restartNumberingAfterBreak="0">
+  <w:abstractNum w:abstractNumId="13" w15:restartNumberingAfterBreak="0">
     <w:nsid w:val="5C5E5981"/>
     <w:multiLevelType w:val="hybridMultilevel"/>
     <w:tmpl w:val="EC82B84C"/>
@@ -4403,7 +5329,7 @@
       </w:pPr>
     </w:lvl>
   </w:abstractNum>
-  <w:abstractNum w:abstractNumId="10" w15:restartNumberingAfterBreak="0">
+  <w:abstractNum w:abstractNumId="14" w15:restartNumberingAfterBreak="0">
     <w:nsid w:val="63A15B9E"/>
     <w:multiLevelType w:val="hybridMultilevel"/>
     <w:tmpl w:val="8618C7F6"/>
@@ -4516,7 +5442,7 @@
       </w:rPr>
     </w:lvl>
   </w:abstractNum>
-  <w:abstractNum w:abstractNumId="11" w15:restartNumberingAfterBreak="0">
+  <w:abstractNum w:abstractNumId="15" w15:restartNumberingAfterBreak="0">
     <w:nsid w:val="73235E6E"/>
     <w:multiLevelType w:val="multilevel"/>
     <w:tmpl w:val="D4D8EF82"/>
@@ -4629,7 +5555,124 @@
       </w:pPr>
     </w:lvl>
   </w:abstractNum>
-  <w:abstractNum w:abstractNumId="12" w15:restartNumberingAfterBreak="0">
+  <w:abstractNum w:abstractNumId="16" w15:restartNumberingAfterBreak="0">
+    <w:nsid w:val="78A22E3A"/>
+    <w:multiLevelType w:val="multilevel"/>
+    <w:tmpl w:val="5366D61C"/>
+    <w:lvl w:ilvl="0">
+      <w:start w:val="1"/>
+      <w:numFmt w:val="decimal"/>
+      <w:lvlText w:val="%1."/>
+      <w:lvlJc w:val="left"/>
+      <w:pPr>
+        <w:tabs>
+          <w:tab w:val="num" w:pos="720"/>
+        </w:tabs>
+        <w:ind w:left="720" w:hanging="360"/>
+      </w:pPr>
+    </w:lvl>
+    <w:lvl w:ilvl="1">
+      <w:start w:val="1"/>
+      <w:numFmt w:val="bullet"/>
+      <w:lvlText w:val=""/>
+      <w:lvlJc w:val="left"/>
+      <w:pPr>
+        <w:tabs>
+          <w:tab w:val="num" w:pos="1440"/>
+        </w:tabs>
+        <w:ind w:left="1440" w:hanging="360"/>
+      </w:pPr>
+      <w:rPr>
+        <w:rFonts w:ascii="Wingdings" w:hAnsi="Wingdings" w:hint="default"/>
+        <w:sz w:val="20"/>
+      </w:rPr>
+    </w:lvl>
+    <w:lvl w:ilvl="2" w:tentative="1">
+      <w:start w:val="1"/>
+      <w:numFmt w:val="decimal"/>
+      <w:lvlText w:val="%3."/>
+      <w:lvlJc w:val="left"/>
+      <w:pPr>
+        <w:tabs>
+          <w:tab w:val="num" w:pos="2160"/>
+        </w:tabs>
+        <w:ind w:left="2160" w:hanging="360"/>
+      </w:pPr>
+    </w:lvl>
+    <w:lvl w:ilvl="3" w:tentative="1">
+      <w:start w:val="1"/>
+      <w:numFmt w:val="decimal"/>
+      <w:lvlText w:val="%4."/>
+      <w:lvlJc w:val="left"/>
+      <w:pPr>
+        <w:tabs>
+          <w:tab w:val="num" w:pos="2880"/>
+        </w:tabs>
+        <w:ind w:left="2880" w:hanging="360"/>
+      </w:pPr>
+    </w:lvl>
+    <w:lvl w:ilvl="4" w:tentative="1">
+      <w:start w:val="1"/>
+      <w:numFmt w:val="decimal"/>
+      <w:lvlText w:val="%5."/>
+      <w:lvlJc w:val="left"/>
+      <w:pPr>
+        <w:tabs>
+          <w:tab w:val="num" w:pos="3600"/>
+        </w:tabs>
+        <w:ind w:left="3600" w:hanging="360"/>
+      </w:pPr>
+    </w:lvl>
+    <w:lvl w:ilvl="5" w:tentative="1">
+      <w:start w:val="1"/>
+      <w:numFmt w:val="decimal"/>
+      <w:lvlText w:val="%6."/>
+      <w:lvlJc w:val="left"/>
+      <w:pPr>
+        <w:tabs>
+          <w:tab w:val="num" w:pos="4320"/>
+        </w:tabs>
+        <w:ind w:left="4320" w:hanging="360"/>
+      </w:pPr>
+    </w:lvl>
+    <w:lvl w:ilvl="6" w:tentative="1">
+      <w:start w:val="1"/>
+      <w:numFmt w:val="decimal"/>
+      <w:lvlText w:val="%7."/>
+      <w:lvlJc w:val="left"/>
+      <w:pPr>
+        <w:tabs>
+          <w:tab w:val="num" w:pos="5040"/>
+        </w:tabs>
+        <w:ind w:left="5040" w:hanging="360"/>
+      </w:pPr>
+    </w:lvl>
+    <w:lvl w:ilvl="7" w:tentative="1">
+      <w:start w:val="1"/>
+      <w:numFmt w:val="decimal"/>
+      <w:lvlText w:val="%8."/>
+      <w:lvlJc w:val="left"/>
+      <w:pPr>
+        <w:tabs>
+          <w:tab w:val="num" w:pos="5760"/>
+        </w:tabs>
+        <w:ind w:left="5760" w:hanging="360"/>
+      </w:pPr>
+    </w:lvl>
+    <w:lvl w:ilvl="8" w:tentative="1">
+      <w:start w:val="1"/>
+      <w:numFmt w:val="decimal"/>
+      <w:lvlText w:val="%9."/>
+      <w:lvlJc w:val="left"/>
+      <w:pPr>
+        <w:tabs>
+          <w:tab w:val="num" w:pos="6480"/>
+        </w:tabs>
+        <w:ind w:left="6480" w:hanging="360"/>
+      </w:pPr>
+    </w:lvl>
+  </w:abstractNum>
+  <w:abstractNum w:abstractNumId="17" w15:restartNumberingAfterBreak="0">
     <w:nsid w:val="7ADE5691"/>
     <w:multiLevelType w:val="multilevel"/>
     <w:tmpl w:val="928225AE"/>
@@ -4743,43 +5786,58 @@
     </w:lvl>
   </w:abstractNum>
   <w:num w:numId="1" w16cid:durableId="1372340550">
+    <w:abstractNumId w:val="13"/>
+  </w:num>
+  <w:num w:numId="2" w16cid:durableId="248121197">
+    <w:abstractNumId w:val="8"/>
+  </w:num>
+  <w:num w:numId="3" w16cid:durableId="97869153">
+    <w:abstractNumId w:val="12"/>
+  </w:num>
+  <w:num w:numId="4" w16cid:durableId="1540123446">
+    <w:abstractNumId w:val="7"/>
+  </w:num>
+  <w:num w:numId="5" w16cid:durableId="1728802139">
+    <w:abstractNumId w:val="15"/>
+  </w:num>
+  <w:num w:numId="6" w16cid:durableId="752704323">
+    <w:abstractNumId w:val="3"/>
+  </w:num>
+  <w:num w:numId="7" w16cid:durableId="1308433819">
+    <w:abstractNumId w:val="1"/>
+  </w:num>
+  <w:num w:numId="8" w16cid:durableId="105852472">
+    <w:abstractNumId w:val="14"/>
+  </w:num>
+  <w:num w:numId="9" w16cid:durableId="1070927064">
+    <w:abstractNumId w:val="11"/>
+  </w:num>
+  <w:num w:numId="10" w16cid:durableId="729496718">
+    <w:abstractNumId w:val="6"/>
+  </w:num>
+  <w:num w:numId="11" w16cid:durableId="2102336189">
+    <w:abstractNumId w:val="2"/>
+  </w:num>
+  <w:num w:numId="12" w16cid:durableId="2146239316">
+    <w:abstractNumId w:val="17"/>
+  </w:num>
+  <w:num w:numId="13" w16cid:durableId="632950575">
+    <w:abstractNumId w:val="5"/>
+  </w:num>
+  <w:num w:numId="14" w16cid:durableId="704643897">
     <w:abstractNumId w:val="9"/>
   </w:num>
-  <w:num w:numId="2" w16cid:durableId="248121197">
-    <w:abstractNumId w:val="6"/>
-  </w:num>
-  <w:num w:numId="3" w16cid:durableId="97869153">
-    <w:abstractNumId w:val="8"/>
-  </w:num>
-  <w:num w:numId="4" w16cid:durableId="1540123446">
-    <w:abstractNumId w:val="5"/>
-  </w:num>
-  <w:num w:numId="5" w16cid:durableId="1728802139">
-    <w:abstractNumId w:val="11"/>
-  </w:num>
-  <w:num w:numId="6" w16cid:durableId="752704323">
-    <w:abstractNumId w:val="2"/>
-  </w:num>
-  <w:num w:numId="7" w16cid:durableId="1308433819">
+  <w:num w:numId="15" w16cid:durableId="1845394328">
     <w:abstractNumId w:val="0"/>
   </w:num>
-  <w:num w:numId="8" w16cid:durableId="105852472">
+  <w:num w:numId="16" w16cid:durableId="1518692015">
     <w:abstractNumId w:val="10"/>
   </w:num>
-  <w:num w:numId="9" w16cid:durableId="1070927064">
-    <w:abstractNumId w:val="7"/>
-  </w:num>
-  <w:num w:numId="10" w16cid:durableId="729496718">
+  <w:num w:numId="17" w16cid:durableId="725446507">
     <w:abstractNumId w:val="4"/>
   </w:num>
-  <w:num w:numId="11" w16cid:durableId="2102336189">
-    <w:abstractNumId w:val="1"/>
-  </w:num>
-  <w:num w:numId="12" w16cid:durableId="2146239316">
-    <w:abstractNumId w:val="12"/>
-  </w:num>
-  <w:num w:numId="13" w16cid:durableId="632950575">
-    <w:abstractNumId w:val="3"/>
+  <w:num w:numId="18" w16cid:durableId="1446923318">
+    <w:abstractNumId w:val="16"/>
   </w:num>
 </w:numbering>
 </file>
@@ -5260,6 +6318,48 @@
       <w:color w:val="1F3763" w:themeColor="accent1" w:themeShade="7F"/>
       <w:sz w:val="24"/>
       <w:szCs w:val="24"/>
+    </w:rPr>
+  </w:style>
+  <w:style w:type="paragraph" w:styleId="4">
+    <w:name w:val="heading 4"/>
+    <w:basedOn w:val="a"/>
+    <w:next w:val="a"/>
+    <w:link w:val="40"/>
+    <w:uiPriority w:val="9"/>
+    <w:unhideWhenUsed/>
+    <w:qFormat/>
+    <w:rsid w:val="00431926"/>
+    <w:pPr>
+      <w:keepNext/>
+      <w:keepLines/>
+      <w:spacing w:before="40" w:after="0"/>
+      <w:outlineLvl w:val="3"/>
+    </w:pPr>
+    <w:rPr>
+      <w:rFonts w:asciiTheme="majorHAnsi" w:eastAsiaTheme="majorEastAsia" w:hAnsiTheme="majorHAnsi" w:cstheme="majorBidi"/>
+      <w:i/>
+      <w:iCs/>
+      <w:color w:val="2F5496" w:themeColor="accent1" w:themeShade="BF"/>
+    </w:rPr>
+  </w:style>
+  <w:style w:type="paragraph" w:styleId="5">
+    <w:name w:val="heading 5"/>
+    <w:basedOn w:val="a"/>
+    <w:next w:val="a"/>
+    <w:link w:val="50"/>
+    <w:uiPriority w:val="9"/>
+    <w:unhideWhenUsed/>
+    <w:qFormat/>
+    <w:rsid w:val="00431926"/>
+    <w:pPr>
+      <w:keepNext/>
+      <w:keepLines/>
+      <w:spacing w:before="40" w:after="0"/>
+      <w:outlineLvl w:val="4"/>
+    </w:pPr>
+    <w:rPr>
+      <w:rFonts w:asciiTheme="majorHAnsi" w:eastAsiaTheme="majorEastAsia" w:hAnsiTheme="majorHAnsi" w:cstheme="majorBidi"/>
+      <w:color w:val="2F5496" w:themeColor="accent1" w:themeShade="BF"/>
     </w:rPr>
   </w:style>
   <w:style w:type="character" w:default="1" w:styleId="a0">
@@ -5759,6 +6859,125 @@
       <w:szCs w:val="24"/>
     </w:rPr>
   </w:style>
+  <w:style w:type="character" w:customStyle="1" w:styleId="40">
+    <w:name w:val="Заголовок 4 Знак"/>
+    <w:basedOn w:val="a0"/>
+    <w:link w:val="4"/>
+    <w:uiPriority w:val="9"/>
+    <w:rsid w:val="00431926"/>
+    <w:rPr>
+      <w:rFonts w:asciiTheme="majorHAnsi" w:eastAsiaTheme="majorEastAsia" w:hAnsiTheme="majorHAnsi" w:cstheme="majorBidi"/>
+      <w:i/>
+      <w:iCs/>
+      <w:color w:val="2F5496" w:themeColor="accent1" w:themeShade="BF"/>
+      <w:sz w:val="28"/>
+    </w:rPr>
+  </w:style>
+  <w:style w:type="character" w:customStyle="1" w:styleId="50">
+    <w:name w:val="Заголовок 5 Знак"/>
+    <w:basedOn w:val="a0"/>
+    <w:link w:val="5"/>
+    <w:uiPriority w:val="9"/>
+    <w:rsid w:val="00431926"/>
+    <w:rPr>
+      <w:rFonts w:asciiTheme="majorHAnsi" w:eastAsiaTheme="majorEastAsia" w:hAnsiTheme="majorHAnsi" w:cstheme="majorBidi"/>
+      <w:color w:val="2F5496" w:themeColor="accent1" w:themeShade="BF"/>
+      <w:sz w:val="28"/>
+    </w:rPr>
+  </w:style>
+  <w:style w:type="paragraph" w:customStyle="1" w:styleId="msonormal0">
+    <w:name w:val="msonormal"/>
+    <w:basedOn w:val="a"/>
+    <w:rsid w:val="00431926"/>
+    <w:pPr>
+      <w:spacing w:before="100" w:beforeAutospacing="1" w:after="100" w:afterAutospacing="1" w:line="240" w:lineRule="auto"/>
+      <w:jc w:val="left"/>
+    </w:pPr>
+    <w:rPr>
+      <w:rFonts w:ascii="Times New Roman" w:eastAsia="Times New Roman" w:hAnsi="Times New Roman" w:cs="Times New Roman"/>
+      <w:sz w:val="24"/>
+      <w:szCs w:val="24"/>
+      <w:lang w:eastAsia="ru-RU"/>
+    </w:rPr>
+  </w:style>
+  <w:style w:type="character" w:customStyle="1" w:styleId="risk-level">
+    <w:name w:val="risk-level"/>
+    <w:basedOn w:val="a0"/>
+    <w:rsid w:val="00431926"/>
+  </w:style>
+  <w:style w:type="character" w:customStyle="1" w:styleId="confidence-level">
+    <w:name w:val="confidence-level"/>
+    <w:basedOn w:val="a0"/>
+    <w:rsid w:val="00431926"/>
+  </w:style>
+  <w:style w:type="character" w:customStyle="1" w:styleId="site">
+    <w:name w:val="site"/>
+    <w:basedOn w:val="a0"/>
+    <w:rsid w:val="00431926"/>
+  </w:style>
+  <w:style w:type="character" w:customStyle="1" w:styleId="included-risk-codes">
+    <w:name w:val="included-risk-codes"/>
+    <w:basedOn w:val="a0"/>
+    <w:rsid w:val="00431926"/>
+  </w:style>
+  <w:style w:type="character" w:customStyle="1" w:styleId="included-confidence-codes">
+    <w:name w:val="included-confidence-codes"/>
+    <w:basedOn w:val="a0"/>
+    <w:rsid w:val="00431926"/>
+  </w:style>
+  <w:style w:type="character" w:customStyle="1" w:styleId="additional-info-percentages">
+    <w:name w:val="additional-info-percentages"/>
+    <w:basedOn w:val="a0"/>
+    <w:rsid w:val="00431926"/>
+  </w:style>
+  <w:style w:type="paragraph" w:customStyle="1" w:styleId="alerts--site-li">
+    <w:name w:val="alerts--site-li"/>
+    <w:basedOn w:val="a"/>
+    <w:rsid w:val="00431926"/>
+    <w:pPr>
+      <w:spacing w:before="100" w:beforeAutospacing="1" w:after="100" w:afterAutospacing="1" w:line="240" w:lineRule="auto"/>
+      <w:jc w:val="left"/>
+    </w:pPr>
+    <w:rPr>
+      <w:rFonts w:ascii="Times New Roman" w:eastAsia="Times New Roman" w:hAnsi="Times New Roman" w:cs="Times New Roman"/>
+      <w:sz w:val="24"/>
+      <w:szCs w:val="24"/>
+      <w:lang w:eastAsia="ru-RU"/>
+    </w:rPr>
+  </w:style>
+  <w:style w:type="character" w:customStyle="1" w:styleId="request-method-n-url">
+    <w:name w:val="request-method-n-url"/>
+    <w:basedOn w:val="a0"/>
+    <w:rsid w:val="00431926"/>
+  </w:style>
+  <w:style w:type="character" w:styleId="HTML1">
+    <w:name w:val="HTML Code"/>
+    <w:basedOn w:val="a0"/>
+    <w:uiPriority w:val="99"/>
+    <w:semiHidden/>
+    <w:unhideWhenUsed/>
+    <w:rsid w:val="00431926"/>
+    <w:rPr>
+      <w:rFonts w:ascii="Courier New" w:eastAsia="Times New Roman" w:hAnsi="Courier New" w:cs="Courier New"/>
+      <w:sz w:val="20"/>
+      <w:szCs w:val="20"/>
+    </w:rPr>
+  </w:style>
+  <w:style w:type="paragraph" w:customStyle="1" w:styleId="alert-types-intro">
+    <w:name w:val="alert-types-intro"/>
+    <w:basedOn w:val="a"/>
+    <w:rsid w:val="00431926"/>
+    <w:pPr>
+      <w:spacing w:before="100" w:beforeAutospacing="1" w:after="100" w:afterAutospacing="1" w:line="240" w:lineRule="auto"/>
+      <w:jc w:val="left"/>
+    </w:pPr>
+    <w:rPr>
+      <w:rFonts w:ascii="Times New Roman" w:eastAsia="Times New Roman" w:hAnsi="Times New Roman" w:cs="Times New Roman"/>
+      <w:sz w:val="24"/>
+      <w:szCs w:val="24"/>
+      <w:lang w:eastAsia="ru-RU"/>
+    </w:rPr>
+  </w:style>
 </w:styles>
 </file>
 

</xml_diff>